<commit_message>
Client Member Authorization Mail Merge Document Rough Draft
</commit_message>
<xml_diff>
--- a/ConsumerMaster/App_Data/MergeNestedRanges.docx
+++ b/ConsumerMaster/App_Data/MergeNestedRanges.docx
@@ -29,8 +29,6 @@
       <w:r>
         <w:br w:type="page"/>
       </w:r>
-      <w:bookmarkStart w:id="0" w:name="_GoBack"/>
-      <w:bookmarkEnd w:id="0"/>
     </w:p>
     <w:p>
       <w:pPr>
@@ -81,16 +79,16 @@
               <w:fldChar w:fldCharType="begin"/>
             </w:r>
             <w:r>
-              <w:instrText xml:space="preserve"> MERGEFIELD  Id </w:instrText>
-            </w:r>
-            <w:r>
-              <w:fldChar w:fldCharType="separate"/>
-            </w:r>
-            <w:r>
-              <w:rPr>
-                <w:noProof/>
-              </w:rPr>
-              <w:t>«Id»</w:t>
+              <w:instrText xml:space="preserve"> MERGEFIELD  ClientID </w:instrText>
+            </w:r>
+            <w:r>
+              <w:fldChar w:fldCharType="separate"/>
+            </w:r>
+            <w:r>
+              <w:rPr>
+                <w:noProof/>
+              </w:rPr>
+              <w:t>«ClientID»</w:t>
             </w:r>
             <w:r>
               <w:fldChar w:fldCharType="end"/>
@@ -253,11 +251,13 @@
                 <w:noProof/>
                 <w:lang w:val="en-US"/>
               </w:rPr>
-              <w:t>2/18/2020</w:t>
-            </w:r>
-            <w:r>
-              <w:fldChar w:fldCharType="end"/>
-            </w:r>
+              <w:t>2/19/2020</w:t>
+            </w:r>
+            <w:r>
+              <w:fldChar w:fldCharType="end"/>
+            </w:r>
+            <w:bookmarkStart w:id="0" w:name="_GoBack"/>
+            <w:bookmarkEnd w:id="0"/>
           </w:p>
         </w:tc>
       </w:tr>
@@ -269,8 +269,8 @@
         <w:tblLook w:val="04A0" w:firstRow="1" w:lastRow="0" w:firstColumn="1" w:lastColumn="0" w:noHBand="0" w:noVBand="1"/>
       </w:tblPr>
       <w:tblGrid>
-        <w:gridCol w:w="3537"/>
-        <w:gridCol w:w="1898"/>
+        <w:gridCol w:w="2346"/>
+        <w:gridCol w:w="3089"/>
         <w:gridCol w:w="3650"/>
       </w:tblGrid>
       <w:tr>
@@ -300,7 +300,7 @@
       <w:tr>
         <w:tc>
           <w:tcPr>
-            <w:tcW w:w="3537" w:type="dxa"/>
+            <w:tcW w:w="2335" w:type="dxa"/>
           </w:tcPr>
           <w:p>
             <w:r>
@@ -310,7 +310,7 @@
         </w:tc>
         <w:tc>
           <w:tcPr>
-            <w:tcW w:w="1898" w:type="dxa"/>
+            <w:tcW w:w="3100" w:type="dxa"/>
           </w:tcPr>
           <w:p>
             <w:r>
@@ -332,7 +332,7 @@
       <w:tr>
         <w:tc>
           <w:tcPr>
-            <w:tcW w:w="3537" w:type="dxa"/>
+            <w:tcW w:w="2335" w:type="dxa"/>
             <w:tcBorders>
               <w:bottom w:val="single" w:sz="4" w:space="0" w:color="BFBFBF" w:themeColor="background1" w:themeShade="BF"/>
             </w:tcBorders>
@@ -356,6 +356,8 @@
             <w:r>
               <w:fldChar w:fldCharType="end"/>
             </w:r>
+          </w:p>
+          <w:p>
             <w:r>
               <w:fldChar w:fldCharType="begin"/>
             </w:r>
@@ -379,7 +381,7 @@
         </w:tc>
         <w:tc>
           <w:tcPr>
-            <w:tcW w:w="1898" w:type="dxa"/>
+            <w:tcW w:w="3100" w:type="dxa"/>
             <w:tcBorders>
               <w:bottom w:val="single" w:sz="4" w:space="0" w:color="BFBFBF" w:themeColor="background1" w:themeShade="BF"/>
             </w:tcBorders>
@@ -1788,7 +1790,7 @@
 </file>
 
 <file path=customXml/itemProps1.xml><?xml version="1.0" encoding="utf-8"?>
-<ds:datastoreItem xmlns:ds="http://schemas.openxmlformats.org/officeDocument/2006/customXml" ds:itemID="{BE2ABA7E-2688-4415-A91C-6706ABF3C40D}">
+<ds:datastoreItem xmlns:ds="http://schemas.openxmlformats.org/officeDocument/2006/customXml" ds:itemID="{30E92D5A-A47F-4D51-AA6D-BC43620566EB}">
   <ds:schemaRefs>
     <ds:schemaRef ds:uri="http://schemas.openxmlformats.org/officeDocument/2006/bibliography"/>
   </ds:schemaRefs>

</xml_diff>

<commit_message>
Cleaned up Mail Merge and am working on identifying any clients that do not create a mail merge page due to missing members or authorizations
</commit_message>
<xml_diff>
--- a/ConsumerMaster/App_Data/MergeNestedRanges.docx
+++ b/ConsumerMaster/App_Data/MergeNestedRanges.docx
@@ -176,7 +176,7 @@
               <w:fldChar w:fldCharType="end"/>
             </w:r>
             <w:r>
-              <w:t xml:space="preserve">  </w:t>
+              <w:t xml:space="preserve"> </w:t>
             </w:r>
             <w:r>
               <w:fldChar w:fldCharType="begin"/>
@@ -196,6 +196,8 @@
             <w:r>
               <w:fldChar w:fldCharType="end"/>
             </w:r>
+            <w:bookmarkStart w:id="0" w:name="_GoBack"/>
+            <w:bookmarkEnd w:id="0"/>
             <w:r>
               <w:t xml:space="preserve">  </w:t>
             </w:r>
@@ -251,13 +253,11 @@
                 <w:noProof/>
                 <w:lang w:val="en-US"/>
               </w:rPr>
-              <w:t>2/19/2020</w:t>
-            </w:r>
-            <w:r>
-              <w:fldChar w:fldCharType="end"/>
-            </w:r>
-            <w:bookmarkStart w:id="0" w:name="_GoBack"/>
-            <w:bookmarkEnd w:id="0"/>
+              <w:t>2/20/2020</w:t>
+            </w:r>
+            <w:r>
+              <w:fldChar w:fldCharType="end"/>
+            </w:r>
           </w:p>
         </w:tc>
       </w:tr>
@@ -1790,7 +1790,7 @@
 </file>
 
 <file path=customXml/itemProps1.xml><?xml version="1.0" encoding="utf-8"?>
-<ds:datastoreItem xmlns:ds="http://schemas.openxmlformats.org/officeDocument/2006/customXml" ds:itemID="{30E92D5A-A47F-4D51-AA6D-BC43620566EB}">
+<ds:datastoreItem xmlns:ds="http://schemas.openxmlformats.org/officeDocument/2006/customXml" ds:itemID="{D84C1513-0D7A-49AB-A0D8-1751C251EE19}">
   <ds:schemaRefs>
     <ds:schemaRef ds:uri="http://schemas.openxmlformats.org/officeDocument/2006/bibliography"/>
   </ds:schemaRefs>

</xml_diff>

<commit_message>
Working on Data Insight reports used for input to make sure they have all active AWC clients
</commit_message>
<xml_diff>
--- a/ConsumerMaster/App_Data/MergeNestedRanges.docx
+++ b/ConsumerMaster/App_Data/MergeNestedRanges.docx
@@ -44,12 +44,325 @@
         <w:rPr>
           <w:b/>
           <w:bCs/>
+          <w:noProof/>
           <w:sz w:val="44"/>
           <w:szCs w:val="44"/>
         </w:rPr>
         <w:lastRenderedPageBreak/>
-        <w:t>Statement 2019/2020 for Staff &amp; Unit Utilization</w:t>
-      </w:r>
+        <mc:AlternateContent>
+          <mc:Choice Requires="wps">
+            <w:drawing>
+              <wp:anchor distT="0" distB="0" distL="114300" distR="114300" simplePos="0" relativeHeight="251659264" behindDoc="0" locked="0" layoutInCell="1" allowOverlap="1" wp14:anchorId="6BD3AA49" wp14:editId="6474CCDD">
+                <wp:simplePos x="0" y="0"/>
+                <wp:positionH relativeFrom="margin">
+                  <wp:posOffset>-2540</wp:posOffset>
+                </wp:positionH>
+                <wp:positionV relativeFrom="paragraph">
+                  <wp:posOffset>315595</wp:posOffset>
+                </wp:positionV>
+                <wp:extent cx="5705475" cy="19050"/>
+                <wp:effectExtent l="19050" t="19050" r="28575" b="19050"/>
+                <wp:wrapNone/>
+                <wp:docPr id="1" name="Straight Connector 1"/>
+                <wp:cNvGraphicFramePr/>
+                <a:graphic xmlns:a="http://schemas.openxmlformats.org/drawingml/2006/main">
+                  <a:graphicData uri="http://schemas.microsoft.com/office/word/2010/wordprocessingShape">
+                    <wps:wsp>
+                      <wps:cNvCnPr/>
+                      <wps:spPr>
+                        <a:xfrm flipV="1">
+                          <a:off x="0" y="0"/>
+                          <a:ext cx="5705475" cy="19050"/>
+                        </a:xfrm>
+                        <a:prstGeom prst="line">
+                          <a:avLst/>
+                        </a:prstGeom>
+                        <a:ln w="28575"/>
+                      </wps:spPr>
+                      <wps:style>
+                        <a:lnRef idx="1">
+                          <a:schemeClr val="dk1"/>
+                        </a:lnRef>
+                        <a:fillRef idx="0">
+                          <a:schemeClr val="dk1"/>
+                        </a:fillRef>
+                        <a:effectRef idx="0">
+                          <a:schemeClr val="dk1"/>
+                        </a:effectRef>
+                        <a:fontRef idx="minor">
+                          <a:schemeClr val="tx1"/>
+                        </a:fontRef>
+                      </wps:style>
+                      <wps:bodyPr/>
+                    </wps:wsp>
+                  </a:graphicData>
+                </a:graphic>
+                <wp14:sizeRelH relativeFrom="margin">
+                  <wp14:pctWidth>0</wp14:pctWidth>
+                </wp14:sizeRelH>
+                <wp14:sizeRelV relativeFrom="margin">
+                  <wp14:pctHeight>0</wp14:pctHeight>
+                </wp14:sizeRelV>
+              </wp:anchor>
+            </w:drawing>
+          </mc:Choice>
+          <mc:Fallback>
+            <w:pict>
+              <v:line w14:anchorId="38C3844E" id="Straight Connector 1" o:spid="_x0000_s1026" style="position:absolute;flip:y;z-index:251659264;visibility:visible;mso-wrap-style:square;mso-width-percent:0;mso-height-percent:0;mso-wrap-distance-left:9pt;mso-wrap-distance-top:0;mso-wrap-distance-right:9pt;mso-wrap-distance-bottom:0;mso-position-horizontal:absolute;mso-position-horizontal-relative:margin;mso-position-vertical:absolute;mso-position-vertical-relative:text;mso-width-percent:0;mso-height-percent:0;mso-width-relative:margin;mso-height-relative:margin" from="-.2pt,24.85pt" to="449.05pt,26.35pt" o:gfxdata="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" strokecolor="black [3200]" strokeweight="2.25pt">
+                <v:stroke joinstyle="miter"/>
+                <w10:wrap anchorx="margin"/>
+              </v:line>
+            </w:pict>
+          </mc:Fallback>
+        </mc:AlternateContent>
+      </w:r>
+      <w:r>
+        <w:rPr>
+          <w:b/>
+          <w:bCs/>
+          <w:sz w:val="44"/>
+          <w:szCs w:val="44"/>
+        </w:rPr>
+        <w:t>Statement</w:t>
+      </w:r>
+      <w:r>
+        <w:rPr>
+          <w:b/>
+          <w:bCs/>
+          <w:sz w:val="44"/>
+          <w:szCs w:val="44"/>
+        </w:rPr>
+        <w:t xml:space="preserve"> </w:t>
+      </w:r>
+      <w:r>
+        <w:rPr>
+          <w:b/>
+          <w:bCs/>
+          <w:sz w:val="44"/>
+          <w:szCs w:val="44"/>
+        </w:rPr>
+        <w:fldChar w:fldCharType="begin"/>
+      </w:r>
+      <w:r>
+        <w:rPr>
+          <w:b/>
+          <w:bCs/>
+          <w:sz w:val="44"/>
+          <w:szCs w:val="44"/>
+        </w:rPr>
+        <w:instrText xml:space="preserve"> = 1 - </w:instrText>
+      </w:r>
+      <w:r>
+        <w:rPr>
+          <w:b/>
+          <w:bCs/>
+          <w:sz w:val="44"/>
+          <w:szCs w:val="44"/>
+        </w:rPr>
+        <w:fldChar w:fldCharType="begin"/>
+      </w:r>
+      <w:r>
+        <w:rPr>
+          <w:b/>
+          <w:bCs/>
+          <w:sz w:val="44"/>
+          <w:szCs w:val="44"/>
+        </w:rPr>
+        <w:instrText xml:space="preserve"> date /@ "YYYY" </w:instrText>
+      </w:r>
+      <w:r>
+        <w:rPr>
+          <w:b/>
+          <w:bCs/>
+          <w:sz w:val="44"/>
+          <w:szCs w:val="44"/>
+        </w:rPr>
+        <w:fldChar w:fldCharType="end"/>
+      </w:r>
+      <w:r>
+        <w:rPr>
+          <w:b/>
+          <w:bCs/>
+          <w:sz w:val="44"/>
+          <w:szCs w:val="44"/>
+        </w:rPr>
+        <w:instrText xml:space="preserve"> </w:instrText>
+      </w:r>
+      <w:r>
+        <w:rPr>
+          <w:b/>
+          <w:bCs/>
+          <w:sz w:val="44"/>
+          <w:szCs w:val="44"/>
+        </w:rPr>
+        <w:fldChar w:fldCharType="end"/>
+      </w:r>
+      <w:r>
+        <w:rPr>
+          <w:b/>
+          <w:bCs/>
+          <w:sz w:val="44"/>
+          <w:szCs w:val="44"/>
+        </w:rPr>
+        <w:t xml:space="preserve"> </w:t>
+      </w:r>
+      <w:r>
+        <w:rPr>
+          <w:b/>
+          <w:bCs/>
+          <w:sz w:val="44"/>
+          <w:szCs w:val="44"/>
+        </w:rPr>
+        <w:fldChar w:fldCharType="begin"/>
+      </w:r>
+      <w:r>
+        <w:rPr>
+          <w:b/>
+          <w:bCs/>
+          <w:sz w:val="44"/>
+          <w:szCs w:val="44"/>
+        </w:rPr>
+        <w:instrText xml:space="preserve"> =1 - </w:instrText>
+      </w:r>
+      <w:r>
+        <w:rPr>
+          <w:b/>
+          <w:bCs/>
+          <w:sz w:val="44"/>
+          <w:szCs w:val="44"/>
+        </w:rPr>
+        <w:fldChar w:fldCharType="begin"/>
+      </w:r>
+      <w:r>
+        <w:rPr>
+          <w:b/>
+          <w:bCs/>
+          <w:sz w:val="44"/>
+          <w:szCs w:val="44"/>
+        </w:rPr>
+        <w:instrText xml:space="preserve"> DATE \@ "YYYY" </w:instrText>
+      </w:r>
+      <w:r>
+        <w:rPr>
+          <w:b/>
+          <w:bCs/>
+          <w:sz w:val="44"/>
+          <w:szCs w:val="44"/>
+        </w:rPr>
+        <w:fldChar w:fldCharType="separate"/>
+      </w:r>
+      <w:r>
+        <w:rPr>
+          <w:b/>
+          <w:bCs/>
+          <w:noProof/>
+          <w:sz w:val="44"/>
+          <w:szCs w:val="44"/>
+        </w:rPr>
+        <w:instrText>2020</w:instrText>
+      </w:r>
+      <w:r>
+        <w:rPr>
+          <w:b/>
+          <w:bCs/>
+          <w:sz w:val="44"/>
+          <w:szCs w:val="44"/>
+        </w:rPr>
+        <w:fldChar w:fldCharType="end"/>
+      </w:r>
+      <w:r>
+        <w:rPr>
+          <w:b/>
+          <w:bCs/>
+          <w:sz w:val="44"/>
+          <w:szCs w:val="44"/>
+        </w:rPr>
+        <w:instrText xml:space="preserve"> </w:instrText>
+      </w:r>
+      <w:r>
+        <w:rPr>
+          <w:b/>
+          <w:bCs/>
+          <w:sz w:val="44"/>
+          <w:szCs w:val="44"/>
+        </w:rPr>
+        <w:fldChar w:fldCharType="end"/>
+      </w:r>
+      <w:r>
+        <w:rPr>
+          <w:b/>
+          <w:bCs/>
+          <w:sz w:val="44"/>
+          <w:szCs w:val="44"/>
+        </w:rPr>
+        <w:t>/</w:t>
+      </w:r>
+      <w:r>
+        <w:rPr>
+          <w:b/>
+          <w:bCs/>
+          <w:sz w:val="44"/>
+          <w:szCs w:val="44"/>
+        </w:rPr>
+        <w:fldChar w:fldCharType="begin"/>
+      </w:r>
+      <w:r>
+        <w:rPr>
+          <w:b/>
+          <w:bCs/>
+          <w:sz w:val="44"/>
+          <w:szCs w:val="44"/>
+        </w:rPr>
+        <w:instrText xml:space="preserve"> date \@ "YYYY" </w:instrText>
+      </w:r>
+      <w:r>
+        <w:rPr>
+          <w:b/>
+          <w:bCs/>
+          <w:sz w:val="44"/>
+          <w:szCs w:val="44"/>
+        </w:rPr>
+        <w:fldChar w:fldCharType="separate"/>
+      </w:r>
+      <w:r>
+        <w:rPr>
+          <w:b/>
+          <w:bCs/>
+          <w:noProof/>
+          <w:sz w:val="44"/>
+          <w:szCs w:val="44"/>
+        </w:rPr>
+        <w:t>2020</w:t>
+      </w:r>
+      <w:r>
+        <w:rPr>
+          <w:b/>
+          <w:bCs/>
+          <w:sz w:val="44"/>
+          <w:szCs w:val="44"/>
+        </w:rPr>
+        <w:fldChar w:fldCharType="end"/>
+      </w:r>
+      <w:r>
+        <w:rPr>
+          <w:b/>
+          <w:bCs/>
+          <w:sz w:val="44"/>
+          <w:szCs w:val="44"/>
+        </w:rPr>
+        <w:t xml:space="preserve"> </w:t>
+      </w:r>
+      <w:r>
+        <w:rPr>
+          <w:b/>
+          <w:bCs/>
+          <w:sz w:val="44"/>
+          <w:szCs w:val="44"/>
+        </w:rPr>
+        <w:t>for Staff &amp; Unit Utilization</w:t>
+      </w:r>
+      <w:bookmarkStart w:id="0" w:name="_GoBack"/>
+      <w:bookmarkEnd w:id="0"/>
     </w:p>
     <w:tbl>
       <w:tblPr>
@@ -196,8 +509,6 @@
             <w:r>
               <w:fldChar w:fldCharType="end"/>
             </w:r>
-            <w:bookmarkStart w:id="0" w:name="_GoBack"/>
-            <w:bookmarkEnd w:id="0"/>
             <w:r>
               <w:t xml:space="preserve">  </w:t>
             </w:r>
@@ -218,6 +529,83 @@
             </w:r>
             <w:r>
               <w:fldChar w:fldCharType="end"/>
+            </w:r>
+          </w:p>
+          <w:p>
+            <w:r>
+              <w:rPr>
+                <w:b/>
+                <w:bCs/>
+                <w:noProof/>
+                <w:sz w:val="44"/>
+                <w:szCs w:val="44"/>
+              </w:rPr>
+              <mc:AlternateContent>
+                <mc:Choice Requires="wps">
+                  <w:drawing>
+                    <wp:anchor distT="0" distB="0" distL="114300" distR="114300" simplePos="0" relativeHeight="251661312" behindDoc="0" locked="0" layoutInCell="1" allowOverlap="1" wp14:anchorId="3D9B1DF7" wp14:editId="228A9509">
+                      <wp:simplePos x="0" y="0"/>
+                      <wp:positionH relativeFrom="margin">
+                        <wp:posOffset>-68580</wp:posOffset>
+                      </wp:positionH>
+                      <wp:positionV relativeFrom="paragraph">
+                        <wp:posOffset>83185</wp:posOffset>
+                      </wp:positionV>
+                      <wp:extent cx="5705475" cy="19050"/>
+                      <wp:effectExtent l="19050" t="19050" r="28575" b="19050"/>
+                      <wp:wrapNone/>
+                      <wp:docPr id="2" name="Straight Connector 2"/>
+                      <wp:cNvGraphicFramePr/>
+                      <a:graphic xmlns:a="http://schemas.openxmlformats.org/drawingml/2006/main">
+                        <a:graphicData uri="http://schemas.microsoft.com/office/word/2010/wordprocessingShape">
+                          <wps:wsp>
+                            <wps:cNvCnPr/>
+                            <wps:spPr>
+                              <a:xfrm flipV="1">
+                                <a:off x="0" y="0"/>
+                                <a:ext cx="5705475" cy="19050"/>
+                              </a:xfrm>
+                              <a:prstGeom prst="line">
+                                <a:avLst/>
+                              </a:prstGeom>
+                              <a:ln w="28575"/>
+                            </wps:spPr>
+                            <wps:style>
+                              <a:lnRef idx="1">
+                                <a:schemeClr val="dk1"/>
+                              </a:lnRef>
+                              <a:fillRef idx="0">
+                                <a:schemeClr val="dk1"/>
+                              </a:fillRef>
+                              <a:effectRef idx="0">
+                                <a:schemeClr val="dk1"/>
+                              </a:effectRef>
+                              <a:fontRef idx="minor">
+                                <a:schemeClr val="tx1"/>
+                              </a:fontRef>
+                            </wps:style>
+                            <wps:bodyPr/>
+                          </wps:wsp>
+                        </a:graphicData>
+                      </a:graphic>
+                      <wp14:sizeRelH relativeFrom="margin">
+                        <wp14:pctWidth>0</wp14:pctWidth>
+                      </wp14:sizeRelH>
+                      <wp14:sizeRelV relativeFrom="margin">
+                        <wp14:pctHeight>0</wp14:pctHeight>
+                      </wp14:sizeRelV>
+                    </wp:anchor>
+                  </w:drawing>
+                </mc:Choice>
+                <mc:Fallback>
+                  <w:pict>
+                    <v:line w14:anchorId="17A90C94" id="Straight Connector 2" o:spid="_x0000_s1026" style="position:absolute;flip:y;z-index:251661312;visibility:visible;mso-wrap-style:square;mso-width-percent:0;mso-height-percent:0;mso-wrap-distance-left:9pt;mso-wrap-distance-top:0;mso-wrap-distance-right:9pt;mso-wrap-distance-bottom:0;mso-position-horizontal:absolute;mso-position-horizontal-relative:margin;mso-position-vertical:absolute;mso-position-vertical-relative:text;mso-width-percent:0;mso-height-percent:0;mso-width-relative:margin;mso-height-relative:margin" from="-5.4pt,6.55pt" to="443.85pt,8.05pt" o:gfxdata="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" strokecolor="black [3200]" strokeweight="2.25pt">
+                      <v:stroke joinstyle="miter"/>
+                      <w10:wrap anchorx="margin"/>
+                    </v:line>
+                  </w:pict>
+                </mc:Fallback>
+              </mc:AlternateContent>
             </w:r>
           </w:p>
         </w:tc>
@@ -253,7 +641,7 @@
                 <w:noProof/>
                 <w:lang w:val="en-US"/>
               </w:rPr>
-              <w:t>2/20/2020</w:t>
+              <w:t>2/21/2020</w:t>
             </w:r>
             <w:r>
               <w:fldChar w:fldCharType="end"/>
@@ -293,6 +681,13 @@
                 <w:bCs/>
               </w:rPr>
               <w:t>Staff Members</w:t>
+            </w:r>
+            <w:r>
+              <w:rPr>
+                <w:b/>
+                <w:bCs/>
+              </w:rPr>
+              <w:t xml:space="preserve"> and Managing Employer</w:t>
             </w:r>
           </w:p>
         </w:tc>
@@ -1790,7 +2185,7 @@
 </file>
 
 <file path=customXml/itemProps1.xml><?xml version="1.0" encoding="utf-8"?>
-<ds:datastoreItem xmlns:ds="http://schemas.openxmlformats.org/officeDocument/2006/customXml" ds:itemID="{D84C1513-0D7A-49AB-A0D8-1751C251EE19}">
+<ds:datastoreItem xmlns:ds="http://schemas.openxmlformats.org/officeDocument/2006/customXml" ds:itemID="{B111CB67-E2C4-4023-9C7C-B0B451B8BA58}">
   <ds:schemaRefs>
     <ds:schemaRef ds:uri="http://schemas.openxmlformats.org/officeDocument/2006/bibliography"/>
   </ds:schemaRefs>

</xml_diff>

<commit_message>
Changed range prefix for GemBox mail merge to start and end
</commit_message>
<xml_diff>
--- a/ConsumerMaster/App_Data/MergeNestedRanges.docx
+++ b/ConsumerMaster/App_Data/MergeNestedRanges.docx
@@ -10,7 +10,7 @@
         <w:fldChar w:fldCharType="begin"/>
       </w:r>
       <w:r>
-        <w:instrText xml:space="preserve"> MERGEFIELD  RangeStart:Clients </w:instrText>
+        <w:instrText xml:space="preserve"> MERGEFIELD  START:Clients </w:instrText>
       </w:r>
       <w:r>
         <w:fldChar w:fldCharType="separate"/>
@@ -19,7 +19,7 @@
         <w:rPr>
           <w:noProof/>
         </w:rPr>
-        <w:t>«RangeStart:Clients»</w:t>
+        <w:t>«START:Clients»</w:t>
       </w:r>
       <w:r>
         <w:fldChar w:fldCharType="end"/>
@@ -29,6 +29,8 @@
       <w:r>
         <w:br w:type="page"/>
       </w:r>
+      <w:bookmarkStart w:id="0" w:name="_GoBack"/>
+      <w:bookmarkEnd w:id="0"/>
     </w:p>
     <w:p>
       <w:pPr>
@@ -177,6 +179,25 @@
           <w:sz w:val="44"/>
           <w:szCs w:val="44"/>
         </w:rPr>
+        <w:fldChar w:fldCharType="separate"/>
+      </w:r>
+      <w:r>
+        <w:rPr>
+          <w:b/>
+          <w:bCs/>
+          <w:noProof/>
+          <w:sz w:val="44"/>
+          <w:szCs w:val="44"/>
+        </w:rPr>
+        <w:instrText>24/02/2020</w:instrText>
+      </w:r>
+      <w:r>
+        <w:rPr>
+          <w:b/>
+          <w:bCs/>
+          <w:sz w:val="44"/>
+          <w:szCs w:val="44"/>
+        </w:rPr>
         <w:fldChar w:fldCharType="end"/>
       </w:r>
       <w:r>
@@ -361,8 +382,6 @@
         </w:rPr>
         <w:t>for Staff &amp; Unit Utilization</w:t>
       </w:r>
-      <w:bookmarkStart w:id="0" w:name="_GoBack"/>
-      <w:bookmarkEnd w:id="0"/>
     </w:p>
     <w:tbl>
       <w:tblPr>
@@ -641,7 +660,7 @@
                 <w:noProof/>
                 <w:lang w:val="en-US"/>
               </w:rPr>
-              <w:t>2/21/2020</w:t>
+              <w:t>2/24/2020</w:t>
             </w:r>
             <w:r>
               <w:fldChar w:fldCharType="end"/>
@@ -657,9 +676,9 @@
         <w:tblLook w:val="04A0" w:firstRow="1" w:lastRow="0" w:firstColumn="1" w:lastColumn="0" w:noHBand="0" w:noVBand="1"/>
       </w:tblPr>
       <w:tblGrid>
-        <w:gridCol w:w="2346"/>
-        <w:gridCol w:w="3089"/>
-        <w:gridCol w:w="3650"/>
+        <w:gridCol w:w="1924"/>
+        <w:gridCol w:w="3111"/>
+        <w:gridCol w:w="4050"/>
       </w:tblGrid>
       <w:tr>
         <w:tc>
@@ -695,7 +714,7 @@
       <w:tr>
         <w:tc>
           <w:tcPr>
-            <w:tcW w:w="2335" w:type="dxa"/>
+            <w:tcW w:w="1924" w:type="dxa"/>
           </w:tcPr>
           <w:p>
             <w:r>
@@ -705,7 +724,7 @@
         </w:tc>
         <w:tc>
           <w:tcPr>
-            <w:tcW w:w="3100" w:type="dxa"/>
+            <w:tcW w:w="3111" w:type="dxa"/>
           </w:tcPr>
           <w:p>
             <w:r>
@@ -715,7 +734,7 @@
         </w:tc>
         <w:tc>
           <w:tcPr>
-            <w:tcW w:w="3650" w:type="dxa"/>
+            <w:tcW w:w="4050" w:type="dxa"/>
           </w:tcPr>
           <w:p>
             <w:r>
@@ -727,7 +746,7 @@
       <w:tr>
         <w:tc>
           <w:tcPr>
-            <w:tcW w:w="2335" w:type="dxa"/>
+            <w:tcW w:w="1924" w:type="dxa"/>
             <w:tcBorders>
               <w:bottom w:val="single" w:sz="4" w:space="0" w:color="BFBFBF" w:themeColor="background1" w:themeShade="BF"/>
             </w:tcBorders>
@@ -737,7 +756,7 @@
               <w:fldChar w:fldCharType="begin"/>
             </w:r>
             <w:r>
-              <w:instrText xml:space="preserve"> MERGEFIELD  RangeStart:Members </w:instrText>
+              <w:instrText xml:space="preserve"> MERGEFIELD  START:Members </w:instrText>
             </w:r>
             <w:r>
               <w:fldChar w:fldCharType="separate"/>
@@ -746,7 +765,7 @@
               <w:rPr>
                 <w:noProof/>
               </w:rPr>
-              <w:t>«RangeStart:Members»</w:t>
+              <w:t>«START:Members»</w:t>
             </w:r>
             <w:r>
               <w:fldChar w:fldCharType="end"/>
@@ -776,7 +795,7 @@
         </w:tc>
         <w:tc>
           <w:tcPr>
-            <w:tcW w:w="3100" w:type="dxa"/>
+            <w:tcW w:w="3111" w:type="dxa"/>
             <w:tcBorders>
               <w:bottom w:val="single" w:sz="4" w:space="0" w:color="BFBFBF" w:themeColor="background1" w:themeShade="BF"/>
             </w:tcBorders>
@@ -804,7 +823,7 @@
         </w:tc>
         <w:tc>
           <w:tcPr>
-            <w:tcW w:w="3650" w:type="dxa"/>
+            <w:tcW w:w="4050" w:type="dxa"/>
           </w:tcPr>
           <w:p>
             <w:r>
@@ -829,7 +848,7 @@
               <w:fldChar w:fldCharType="begin"/>
             </w:r>
             <w:r>
-              <w:instrText xml:space="preserve"> MERGEFIELD  RangeEnd:Members \* FirstCap </w:instrText>
+              <w:instrText xml:space="preserve"> MERGEFIELD  END:Members </w:instrText>
             </w:r>
             <w:r>
               <w:fldChar w:fldCharType="separate"/>
@@ -838,7 +857,7 @@
               <w:rPr>
                 <w:noProof/>
               </w:rPr>
-              <w:t>«RangeEnd:Members»</w:t>
+              <w:t>«END:Members»</w:t>
             </w:r>
             <w:r>
               <w:fldChar w:fldCharType="end"/>
@@ -868,10 +887,10 @@
       </w:tblPr>
       <w:tblGrid>
         <w:gridCol w:w="1525"/>
-        <w:gridCol w:w="1350"/>
-        <w:gridCol w:w="3600"/>
+        <w:gridCol w:w="1260"/>
+        <w:gridCol w:w="3420"/>
+        <w:gridCol w:w="990"/>
         <w:gridCol w:w="900"/>
-        <w:gridCol w:w="720"/>
         <w:gridCol w:w="990"/>
       </w:tblGrid>
       <w:tr>
@@ -917,7 +936,7 @@
         </w:tc>
         <w:tc>
           <w:tcPr>
-            <w:tcW w:w="1350" w:type="dxa"/>
+            <w:tcW w:w="1260" w:type="dxa"/>
           </w:tcPr>
           <w:p>
             <w:r>
@@ -927,27 +946,27 @@
         </w:tc>
         <w:tc>
           <w:tcPr>
-            <w:tcW w:w="3600" w:type="dxa"/>
+            <w:tcW w:w="3420" w:type="dxa"/>
           </w:tcPr>
           <w:p>
             <w:r>
               <w:t>Service</w:t>
+            </w:r>
+          </w:p>
+        </w:tc>
+        <w:tc>
+          <w:tcPr>
+            <w:tcW w:w="990" w:type="dxa"/>
+          </w:tcPr>
+          <w:p>
+            <w:r>
+              <w:t>Total</w:t>
             </w:r>
           </w:p>
         </w:tc>
         <w:tc>
           <w:tcPr>
             <w:tcW w:w="900" w:type="dxa"/>
-          </w:tcPr>
-          <w:p>
-            <w:r>
-              <w:t>Total</w:t>
-            </w:r>
-          </w:p>
-        </w:tc>
-        <w:tc>
-          <w:tcPr>
-            <w:tcW w:w="720" w:type="dxa"/>
           </w:tcPr>
           <w:p>
             <w:r>
@@ -982,7 +1001,7 @@
               <w:fldChar w:fldCharType="begin"/>
             </w:r>
             <w:r>
-              <w:instrText xml:space="preserve"> MERGEFIELD  RangeStart:Authorizations </w:instrText>
+              <w:instrText xml:space="preserve"> MERGEFIELD  START:Authorizations </w:instrText>
             </w:r>
             <w:r>
               <w:fldChar w:fldCharType="separate"/>
@@ -991,7 +1010,7 @@
               <w:rPr>
                 <w:noProof/>
               </w:rPr>
-              <w:t>«RangeStart:Authorizations»</w:t>
+              <w:t>«START:Authorizations»</w:t>
             </w:r>
             <w:r>
               <w:fldChar w:fldCharType="end"/>
@@ -1020,7 +1039,7 @@
         </w:tc>
         <w:tc>
           <w:tcPr>
-            <w:tcW w:w="1350" w:type="dxa"/>
+            <w:tcW w:w="1260" w:type="dxa"/>
             <w:tcBorders>
               <w:bottom w:val="single" w:sz="4" w:space="0" w:color="BFBFBF" w:themeColor="background1" w:themeShade="BF"/>
             </w:tcBorders>
@@ -1048,7 +1067,7 @@
         </w:tc>
         <w:tc>
           <w:tcPr>
-            <w:tcW w:w="3600" w:type="dxa"/>
+            <w:tcW w:w="3420" w:type="dxa"/>
             <w:tcBorders>
               <w:bottom w:val="single" w:sz="4" w:space="0" w:color="BFBFBF" w:themeColor="background1" w:themeShade="BF"/>
             </w:tcBorders>
@@ -1068,6 +1087,31 @@
                 <w:noProof/>
               </w:rPr>
               <w:t>«Service»</w:t>
+            </w:r>
+            <w:r>
+              <w:fldChar w:fldCharType="end"/>
+            </w:r>
+          </w:p>
+        </w:tc>
+        <w:tc>
+          <w:tcPr>
+            <w:tcW w:w="990" w:type="dxa"/>
+          </w:tcPr>
+          <w:p>
+            <w:r>
+              <w:fldChar w:fldCharType="begin"/>
+            </w:r>
+            <w:r>
+              <w:instrText xml:space="preserve"> MERGEFIELD  Total </w:instrText>
+            </w:r>
+            <w:r>
+              <w:fldChar w:fldCharType="separate"/>
+            </w:r>
+            <w:r>
+              <w:rPr>
+                <w:noProof/>
+              </w:rPr>
+              <w:t>«Total»</w:t>
             </w:r>
             <w:r>
               <w:fldChar w:fldCharType="end"/>
@@ -1083,31 +1127,6 @@
               <w:fldChar w:fldCharType="begin"/>
             </w:r>
             <w:r>
-              <w:instrText xml:space="preserve"> MERGEFIELD  Total </w:instrText>
-            </w:r>
-            <w:r>
-              <w:fldChar w:fldCharType="separate"/>
-            </w:r>
-            <w:r>
-              <w:rPr>
-                <w:noProof/>
-              </w:rPr>
-              <w:t>«Total»</w:t>
-            </w:r>
-            <w:r>
-              <w:fldChar w:fldCharType="end"/>
-            </w:r>
-          </w:p>
-        </w:tc>
-        <w:tc>
-          <w:tcPr>
-            <w:tcW w:w="720" w:type="dxa"/>
-          </w:tcPr>
-          <w:p>
-            <w:r>
-              <w:fldChar w:fldCharType="begin"/>
-            </w:r>
-            <w:r>
               <w:instrText xml:space="preserve"> MERGEFIELD  Used </w:instrText>
             </w:r>
             <w:r>
@@ -1153,7 +1172,7 @@
               <w:fldChar w:fldCharType="begin"/>
             </w:r>
             <w:r>
-              <w:instrText xml:space="preserve"> MERGEFIELD  RangeEnd:Authorizations \* FirstCap </w:instrText>
+              <w:instrText xml:space="preserve"> MERGEFIELD  END:Authorizations </w:instrText>
             </w:r>
             <w:r>
               <w:fldChar w:fldCharType="separate"/>
@@ -1162,7 +1181,7 @@
               <w:rPr>
                 <w:noProof/>
               </w:rPr>
-              <w:t>«RangeEnd:Authorizations»</w:t>
+              <w:t>«END:Authorizations»</w:t>
             </w:r>
             <w:r>
               <w:fldChar w:fldCharType="end"/>
@@ -1202,7 +1221,7 @@
         <w:fldChar w:fldCharType="begin"/>
       </w:r>
       <w:r>
-        <w:instrText xml:space="preserve"> MERGEFIELD  RangeEnd:Clients </w:instrText>
+        <w:instrText xml:space="preserve"> MERGEFIELD  END:Clients </w:instrText>
       </w:r>
       <w:r>
         <w:fldChar w:fldCharType="separate"/>
@@ -1211,7 +1230,7 @@
         <w:rPr>
           <w:noProof/>
         </w:rPr>
-        <w:t>«RangeEnd:Clients»</w:t>
+        <w:t>«END:Clients»</w:t>
       </w:r>
       <w:r>
         <w:fldChar w:fldCharType="end"/>
@@ -2185,7 +2204,7 @@
 </file>
 
 <file path=customXml/itemProps1.xml><?xml version="1.0" encoding="utf-8"?>
-<ds:datastoreItem xmlns:ds="http://schemas.openxmlformats.org/officeDocument/2006/customXml" ds:itemID="{B111CB67-E2C4-4023-9C7C-B0B451B8BA58}">
+<ds:datastoreItem xmlns:ds="http://schemas.openxmlformats.org/officeDocument/2006/customXml" ds:itemID="{096CBD8C-7E85-4D45-8595-A11ED502C2F7}">
   <ds:schemaRefs>
     <ds:schemaRef ds:uri="http://schemas.openxmlformats.org/officeDocument/2006/bibliography"/>
   </ds:schemaRefs>

</xml_diff>